<commit_message>
Actualizacion DE_Estructura del Repositorio y add-on de DE_Documento de Buenas Practicas
</commit_message>
<xml_diff>
--- a/Producto/Arquitectura del Producto/DE_Estructura del Repositorio.docx
+++ b/Producto/Arquitectura del Producto/DE_Estructura del Repositorio.docx
@@ -39,7 +39,6 @@
           <w:b/>
           <w:noProof/>
           <w:u w:val="single"/>
-          <w:lang w:val="es-AR"/>
         </w:rPr>
         <w:drawing>
           <wp:inline distT="114300" distB="114300" distL="114300" distR="114300">
@@ -705,15 +704,7 @@
           <w:sz w:val="36"/>
           <w:szCs w:val="36"/>
         </w:rPr>
-        <w:t>YACUZZI, Maximiliano – 66276 (maxiyacu</w:t>
-      </w:r>
-      <w:r>
-        <w:rPr>
-          <w:rFonts w:ascii="Cambria" w:eastAsia="Cambria" w:hAnsi="Cambria" w:cs="Cambria"/>
-          <w:sz w:val="36"/>
-          <w:szCs w:val="36"/>
-        </w:rPr>
-        <w:t>zzi15@gmail.com)</w:t>
+        <w:t>YACUZZI, Maximiliano – 66276 (maxiyacuzzi15@gmail.com)</w:t>
       </w:r>
     </w:p>
     <w:p>
@@ -829,7 +820,6 @@
           <w:b/>
           <w:noProof/>
           <w:u w:val="single"/>
-          <w:lang w:val="es-AR"/>
         </w:rPr>
         <w:drawing>
           <wp:inline distT="114300" distB="114300" distL="114300" distR="114300">
@@ -1148,7 +1138,10 @@
               <w:spacing w:line="240" w:lineRule="auto"/>
             </w:pPr>
             <w:r>
-              <w:t>DE_Product_Backlog.pdf</w:t>
+              <w:t>DE_Product_Backlog.</w:t>
+            </w:r>
+            <w:r>
+              <w:t>docx</w:t>
             </w:r>
           </w:p>
         </w:tc>
@@ -1177,10 +1170,7 @@
               <w:spacing w:line="240" w:lineRule="auto"/>
             </w:pPr>
             <w:r>
-              <w:t>http://&lt;NumIPServidor&gt;</w:t>
-            </w:r>
-            <w:r>
-              <w:t xml:space="preserve">/DE/Proyecto/Product </w:t>
+              <w:t xml:space="preserve">http://&lt;NumIPServidor&gt;/DE/Proyecto/Product </w:t>
             </w:r>
             <w:proofErr w:type="spellStart"/>
             <w:r>
@@ -1290,7 +1280,10 @@
             </w:r>
             <w:proofErr w:type="spellEnd"/>
             <w:r>
-              <w:t>&gt;_Backlog.pdf</w:t>
+              <w:t>&gt;_Backlog.</w:t>
+            </w:r>
+            <w:r>
+              <w:t>docx</w:t>
             </w:r>
           </w:p>
         </w:tc>
@@ -1452,10 +1445,7 @@
               <w:spacing w:line="240" w:lineRule="auto"/>
             </w:pPr>
             <w:r>
-              <w:t>http://&lt;NumIPServidor&gt;/DE/</w:t>
-            </w:r>
-            <w:r>
-              <w:t>Proyecto/Sprint/Sprint#/Métricas del Sprint</w:t>
+              <w:t>http://&lt;NumIPServidor&gt;/DE/Proyecto/Sprint/Sprint#/Métricas del Sprint</w:t>
             </w:r>
           </w:p>
         </w:tc>
@@ -1732,10 +1722,7 @@
               <w:spacing w:line="240" w:lineRule="auto"/>
             </w:pPr>
             <w:r>
-              <w:t>http://&lt;</w:t>
-            </w:r>
-            <w:r>
-              <w:t xml:space="preserve">NumIPServidor&gt;/DE/Proyecto/Product </w:t>
+              <w:t xml:space="preserve">http://&lt;NumIPServidor&gt;/DE/Proyecto/Product </w:t>
             </w:r>
             <w:proofErr w:type="spellStart"/>
             <w:r>
@@ -2252,10 +2239,7 @@
               <w:spacing w:line="240" w:lineRule="auto"/>
             </w:pPr>
             <w:r>
-              <w:t>http://&lt;NumIPServidor&gt;</w:t>
-            </w:r>
-            <w:r>
-              <w:t>/DE/Proyecto</w:t>
+              <w:t>http://&lt;NumIPServidor&gt;/DE/Proyecto</w:t>
             </w:r>
           </w:p>
         </w:tc>
@@ -2566,7 +2550,7 @@
               <w:spacing w:line="240" w:lineRule="auto"/>
             </w:pPr>
             <w:r>
-              <w:t>Manual</w:t>
+              <w:t>Documento de Buenas Prácticas</w:t>
             </w:r>
           </w:p>
         </w:tc>
@@ -2594,8 +2578,16 @@
               </w:pBdr>
               <w:spacing w:line="240" w:lineRule="auto"/>
             </w:pPr>
-            <w:r>
-              <w:t>DE_Manual.pdf</w:t>
+            <w:proofErr w:type="spellStart"/>
+            <w:r>
+              <w:t>DE_Documento</w:t>
+            </w:r>
+            <w:proofErr w:type="spellEnd"/>
+            <w:r>
+              <w:t xml:space="preserve"> de Buenas Practicas.</w:t>
+            </w:r>
+            <w:r>
+              <w:t>pdf</w:t>
             </w:r>
           </w:p>
         </w:tc>
@@ -2620,7 +2612,10 @@
               </w:rPr>
             </w:pPr>
             <w:r>
-              <w:t>http://&lt;NumIPServidor&gt;/DE/Producto</w:t>
+              <w:t>http://&lt;NumIPServidor&gt;/DE/</w:t>
+            </w:r>
+            <w:r>
+              <w:t xml:space="preserve"> Producto/Arquitectura del Producto</w:t>
             </w:r>
           </w:p>
         </w:tc>
@@ -2649,7 +2644,132 @@
               <w:spacing w:line="240" w:lineRule="auto"/>
             </w:pPr>
             <w:r>
-              <w:t xml:space="preserve">Producto </w:t>
+              <w:t>Producto</w:t>
+            </w:r>
+          </w:p>
+        </w:tc>
+      </w:tr>
+      <w:tr>
+        <w:trPr>
+          <w:trHeight w:val="640"/>
+        </w:trPr>
+        <w:tc>
+          <w:tcPr>
+            <w:tcW w:w="2025" w:type="dxa"/>
+            <w:shd w:val="clear" w:color="auto" w:fill="auto"/>
+            <w:tcMar>
+              <w:top w:w="100" w:type="dxa"/>
+              <w:left w:w="100" w:type="dxa"/>
+              <w:bottom w:w="100" w:type="dxa"/>
+              <w:right w:w="100" w:type="dxa"/>
+            </w:tcMar>
+          </w:tcPr>
+          <w:p>
+            <w:pPr>
+              <w:pStyle w:val="normal0"/>
+              <w:widowControl w:val="0"/>
+              <w:pBdr>
+                <w:top w:val="nil"/>
+                <w:left w:val="nil"/>
+                <w:bottom w:val="nil"/>
+                <w:right w:val="nil"/>
+                <w:between w:val="nil"/>
+              </w:pBdr>
+              <w:spacing w:line="240" w:lineRule="auto"/>
+            </w:pPr>
+            <w:r>
+              <w:t>Documento de Estructura del Repositorio</w:t>
+            </w:r>
+          </w:p>
+        </w:tc>
+        <w:tc>
+          <w:tcPr>
+            <w:tcW w:w="3690" w:type="dxa"/>
+            <w:shd w:val="clear" w:color="auto" w:fill="auto"/>
+            <w:tcMar>
+              <w:top w:w="100" w:type="dxa"/>
+              <w:left w:w="100" w:type="dxa"/>
+              <w:bottom w:w="100" w:type="dxa"/>
+              <w:right w:w="100" w:type="dxa"/>
+            </w:tcMar>
+          </w:tcPr>
+          <w:p>
+            <w:pPr>
+              <w:pStyle w:val="normal0"/>
+              <w:widowControl w:val="0"/>
+              <w:pBdr>
+                <w:top w:val="nil"/>
+                <w:left w:val="nil"/>
+                <w:bottom w:val="nil"/>
+                <w:right w:val="nil"/>
+                <w:between w:val="nil"/>
+              </w:pBdr>
+              <w:spacing w:line="240" w:lineRule="auto"/>
+            </w:pPr>
+            <w:proofErr w:type="spellStart"/>
+            <w:r>
+              <w:t>DE_Estructura</w:t>
+            </w:r>
+            <w:proofErr w:type="spellEnd"/>
+            <w:r>
+              <w:t xml:space="preserve"> del Repositorio</w:t>
+            </w:r>
+            <w:r>
+              <w:t>.docx</w:t>
+            </w:r>
+          </w:p>
+        </w:tc>
+        <w:tc>
+          <w:tcPr>
+            <w:tcW w:w="3885" w:type="dxa"/>
+            <w:shd w:val="clear" w:color="auto" w:fill="auto"/>
+            <w:tcMar>
+              <w:top w:w="100" w:type="dxa"/>
+              <w:left w:w="100" w:type="dxa"/>
+              <w:bottom w:w="100" w:type="dxa"/>
+              <w:right w:w="100" w:type="dxa"/>
+            </w:tcMar>
+          </w:tcPr>
+          <w:p>
+            <w:pPr>
+              <w:pStyle w:val="normal0"/>
+              <w:widowControl w:val="0"/>
+              <w:spacing w:line="240" w:lineRule="auto"/>
+            </w:pPr>
+            <w:r>
+              <w:t>http://&lt;NumIPServidor&gt;/DE/</w:t>
+            </w:r>
+            <w:r>
+              <w:t>Producto/Arquitectura del Producto</w:t>
+            </w:r>
+          </w:p>
+        </w:tc>
+        <w:tc>
+          <w:tcPr>
+            <w:tcW w:w="1230" w:type="dxa"/>
+            <w:shd w:val="clear" w:color="auto" w:fill="auto"/>
+            <w:tcMar>
+              <w:top w:w="100" w:type="dxa"/>
+              <w:left w:w="100" w:type="dxa"/>
+              <w:bottom w:w="100" w:type="dxa"/>
+              <w:right w:w="100" w:type="dxa"/>
+            </w:tcMar>
+          </w:tcPr>
+          <w:p>
+            <w:pPr>
+              <w:pStyle w:val="normal0"/>
+              <w:widowControl w:val="0"/>
+              <w:pBdr>
+                <w:top w:val="nil"/>
+                <w:left w:val="nil"/>
+                <w:bottom w:val="nil"/>
+                <w:right w:val="nil"/>
+                <w:between w:val="nil"/>
+              </w:pBdr>
+              <w:spacing w:line="240" w:lineRule="auto"/>
+            </w:pPr>
+            <w:r>
+              <w:t>Producto</w:t>
             </w:r>
           </w:p>
         </w:tc>
@@ -3501,7 +3621,7 @@
         <w:rFonts w:ascii="Arial" w:eastAsia="Arial" w:hAnsi="Arial" w:cs="Arial"/>
         <w:sz w:val="22"/>
         <w:szCs w:val="22"/>
-        <w:lang w:eastAsia="es-AR" w:bidi="ar-SA"/>
+        <w:lang w:val="es-AR" w:eastAsia="es-AR" w:bidi="ar-SA"/>
       </w:rPr>
     </w:rPrDefault>
     <w:pPrDefault>
@@ -3652,6 +3772,7 @@
   <w:style w:type="paragraph" w:default="1" w:styleId="Normal">
     <w:name w:val="Normal"/>
     <w:qFormat/>
+    <w:rsid w:val="00F85B89"/>
   </w:style>
   <w:style w:type="paragraph" w:styleId="Ttulo1">
     <w:name w:val="heading 1"/>

</xml_diff>